<commit_message>
Standards - 10/21/2025 fix
</commit_message>
<xml_diff>
--- a/1-Information/Education/1-Basics/Terms/3-book.docx
+++ b/1-Information/Education/1-Basics/Terms/3-book.docx
@@ -1266,33 +1266,6 @@
         <w:rPr>
           <w:rFonts w:ascii="Roboto Mono" w:hAnsi="Roboto Mono"/>
         </w:rPr>
-        <w:t xml:space="preserve">Let’s look at a </w:t>
-      </w:r>
-      <w:r>
-        <w:rPr>
-          <w:rFonts w:ascii="Roboto Mono" w:hAnsi="Roboto Mono"/>
-          <w:b/>
-          <w:bCs/>
-        </w:rPr>
-        <w:t>clear example</w:t>
-      </w:r>
-      <w:r>
-        <w:rPr>
-          <w:rFonts w:ascii="Roboto Mono" w:hAnsi="Roboto Mono"/>
-        </w:rPr>
-        <w:t xml:space="preserve"> of how a book is structured inside — with chapters, sections, and sub-sections.</w:t>
-      </w:r>
-    </w:p>
-    <w:p>
-      <w:pPr>
-        <w:rPr>
-          <w:rFonts w:ascii="Roboto Mono" w:hAnsi="Roboto Mono"/>
-        </w:rPr>
-      </w:pPr>
-      <w:r>
-        <w:rPr>
-          <w:rFonts w:ascii="Roboto Mono" w:hAnsi="Roboto Mono"/>
-        </w:rPr>
         <w:pict w14:anchorId="3E99DC57">
           <v:rect id="_x0000_i1055" style="width:0;height:1.5pt" o:hralign="center" o:hrstd="t" o:hr="t" fillcolor="#a0a0a0" stroked="f"/>
         </w:pict>
@@ -1302,35 +1275,27 @@
       <w:pPr>
         <w:rPr>
           <w:rFonts w:ascii="Roboto Mono" w:hAnsi="Roboto Mono"/>
-          <w:b/>
-          <w:bCs/>
-        </w:rPr>
-      </w:pPr>
-      <w:r>
-        <w:rPr>
-          <w:rFonts w:ascii="Segoe UI Emoji" w:hAnsi="Segoe UI Emoji" w:cs="Segoe UI Emoji"/>
-          <w:b/>
-          <w:bCs/>
-        </w:rPr>
-        <w:t>📖</w:t>
-      </w:r>
-      <w:r>
-        <w:rPr>
-          <w:rFonts w:ascii="Roboto Mono" w:hAnsi="Roboto Mono"/>
-          <w:b/>
-          <w:bCs/>
-        </w:rPr>
-        <w:t xml:space="preserve"> Example: </w:t>
-      </w:r>
-      <w:r>
-        <w:rPr>
-          <w:rFonts w:ascii="Roboto Mono" w:hAnsi="Roboto Mono"/>
-          <w:b/>
-          <w:bCs/>
-          <w:i/>
-          <w:iCs/>
-        </w:rPr>
-        <w:t>The World of Language</w:t>
+        </w:rPr>
+      </w:pPr>
+      <w:r>
+        <w:rPr>
+          <w:rFonts w:ascii="Roboto Mono" w:hAnsi="Roboto Mono"/>
+        </w:rPr>
+        <w:t xml:space="preserve">Let’s look at a </w:t>
+      </w:r>
+      <w:r>
+        <w:rPr>
+          <w:rFonts w:ascii="Roboto Mono" w:hAnsi="Roboto Mono"/>
+          <w:b/>
+          <w:bCs/>
+        </w:rPr>
+        <w:t>clear example</w:t>
+      </w:r>
+      <w:r>
+        <w:rPr>
+          <w:rFonts w:ascii="Roboto Mono" w:hAnsi="Roboto Mono"/>
+        </w:rPr>
+        <w:t xml:space="preserve"> of how a book is structured inside — with chapters, sections, and sub-sections.</w:t>
       </w:r>
     </w:p>
     <w:p>
@@ -1641,20 +1606,20 @@
           <w:b/>
           <w:bCs/>
         </w:rPr>
+        <w:t>Chapter 2 – The Structure of Language</w:t>
+      </w:r>
+    </w:p>
+    <w:p>
+      <w:pPr>
+        <w:rPr>
+          <w:rFonts w:ascii="Roboto Mono" w:hAnsi="Roboto Mono"/>
+        </w:rPr>
+      </w:pPr>
+      <w:r>
+        <w:rPr>
+          <w:rFonts w:ascii="Roboto Mono" w:hAnsi="Roboto Mono"/>
+        </w:rPr>
         <w:lastRenderedPageBreak/>
-        <w:t>Chapter 2 – The Structure of Language</w:t>
-      </w:r>
-    </w:p>
-    <w:p>
-      <w:pPr>
-        <w:rPr>
-          <w:rFonts w:ascii="Roboto Mono" w:hAnsi="Roboto Mono"/>
-        </w:rPr>
-      </w:pPr>
-      <w:r>
-        <w:rPr>
-          <w:rFonts w:ascii="Roboto Mono" w:hAnsi="Roboto Mono"/>
-        </w:rPr>
         <w:t>2.1 Sounds and Phonetics</w:t>
       </w:r>
       <w:r>

</xml_diff>